<commit_message>
new templates and ocl
</commit_message>
<xml_diff>
--- a/resources/概要设计说明.docx
+++ b/resources/概要设计说明.docx
@@ -8651,17 +8651,11 @@
     <w:p>
       <w:pPr>
         <w:ind w:firstLine="480"/>
-        <w:rPr>
-          <w:lang w:eastAsia="zh-CN"/>
-        </w:rPr>
       </w:pPr>
       <w:r>
         <w:fldChar w:fldCharType="begin"/>
       </w:r>
       <w:r>
-        <w:rPr>
-          <w:lang w:eastAsia="zh-CN"/>
-        </w:rPr>
         <w:instrText xml:space="preserve"> m:if pkg.oclIsTypeOf(uml::Enumeration) </w:instrText>
       </w:r>
       <w:r>
@@ -10307,9 +10301,6 @@
     <w:p>
       <w:pPr>
         <w:ind w:firstLine="480"/>
-        <w:rPr>
-          <w:lang w:eastAsia="zh-CN"/>
-        </w:rPr>
       </w:pPr>
       <w:r>
         <w:fldChar w:fldCharType="begin"/>
@@ -15827,7 +15818,6 @@
         <w:rPr>
           <w:rFonts w:cs="Times New Roman"/>
           <w:szCs w:val="24"/>
-          <w:lang w:eastAsia="zh-CN"/>
         </w:rPr>
       </w:pPr>
       <w:r>
@@ -17698,15 +17688,408 @@
       <w:pPr>
         <w:ind w:firstLine="480"/>
         <w:rPr>
+          <w:lang w:eastAsia="zh-CN"/>
+        </w:rPr>
+      </w:pPr>
+      <w:r>
+        <w:rPr>
+          <w:lang w:eastAsia="zh-CN"/>
+        </w:rPr>
+        <w:fldChar w:fldCharType="begin"/>
+      </w:r>
+      <w:r>
+        <w:rPr>
+          <w:lang w:eastAsia="zh-CN"/>
+        </w:rPr>
+        <w:instrText xml:space="preserve"> </w:instrText>
+      </w:r>
+      <w:r>
+        <w:rPr>
+          <w:rFonts w:hint="eastAsia"/>
+          <w:lang w:eastAsia="zh-CN"/>
+        </w:rPr>
+        <w:instrText>m:</w:instrText>
+      </w:r>
+      <w:r>
+        <w:rPr>
+          <w:lang w:eastAsia="zh-CN"/>
+        </w:rPr>
+        <w:instrText>let constants=</w:instrText>
+      </w:r>
+      <w:r>
+        <w:rPr>
+          <w:lang w:eastAsia="zh-CN"/>
+        </w:rPr>
+        <w:instrText>self</w:instrText>
+      </w:r>
+      <w:r>
+        <w:rPr>
+          <w:lang w:eastAsia="zh-CN"/>
+        </w:rPr>
+        <w:instrText>.eContents(uml::Package)-&gt;select(p|p.name='Constants')</w:instrText>
+      </w:r>
+      <w:r>
+        <w:rPr>
+          <w:lang w:eastAsia="zh-CN"/>
+        </w:rPr>
+        <w:instrText>.eContents(uml::DataType)-&gt;select(p|p.eContents(uml::Property).default-&gt;size()&lt;&gt;0)</w:instrText>
+      </w:r>
+      <w:r>
+        <w:rPr>
+          <w:lang w:eastAsia="zh-CN"/>
+        </w:rPr>
+        <w:instrText xml:space="preserve"> </w:instrText>
+      </w:r>
+      <w:r>
+        <w:rPr>
+          <w:lang w:eastAsia="zh-CN"/>
+        </w:rPr>
+        <w:fldChar w:fldCharType="end"/>
+      </w:r>
+    </w:p>
+    <w:p>
+      <w:pPr>
+        <w:ind w:firstLine="480"/>
+        <w:rPr>
+          <w:lang w:eastAsia="zh-CN"/>
+        </w:rPr>
+      </w:pPr>
+      <w:r>
+        <w:rPr>
+          <w:lang w:eastAsia="zh-CN"/>
+        </w:rPr>
+        <w:fldChar w:fldCharType="begin"/>
+      </w:r>
+      <w:r>
+        <w:rPr>
+          <w:lang w:eastAsia="zh-CN"/>
+        </w:rPr>
+        <w:instrText xml:space="preserve"> </w:instrText>
+      </w:r>
+      <w:r>
+        <w:rPr>
+          <w:rFonts w:hint="eastAsia"/>
+          <w:lang w:eastAsia="zh-CN"/>
+        </w:rPr>
+        <w:instrText>m</w:instrText>
+      </w:r>
+      <w:r>
+        <w:rPr>
+          <w:lang w:eastAsia="zh-CN"/>
+        </w:rPr>
+        <w:instrText xml:space="preserve">:self.name </w:instrText>
+      </w:r>
+      <w:r>
+        <w:rPr>
+          <w:lang w:eastAsia="zh-CN"/>
+        </w:rPr>
+        <w:fldChar w:fldCharType="end"/>
+      </w:r>
+      <w:r>
+        <w:rPr>
+          <w:rFonts w:hint="eastAsia"/>
+          <w:lang w:eastAsia="zh-CN"/>
+        </w:rPr>
+        <w:t>的常量数据如下表所示。</w:t>
+      </w:r>
+    </w:p>
+    <w:p>
+      <w:pPr>
+        <w:pStyle w:val="afb"/>
+      </w:pPr>
+      <w:r>
+        <w:rPr>
+          <w:rFonts w:hint="eastAsia"/>
+        </w:rPr>
+        <w:t>表</w:t>
+      </w:r>
+      <w:r>
+        <w:rPr>
+          <w:rFonts w:hint="eastAsia"/>
+        </w:rPr>
+        <w:t>6</w:t>
+      </w:r>
+      <w:r>
+        <w:t>-</w:t>
+      </w:r>
+      <w:r>
+        <w:rPr>
+          <w:rFonts w:hint="eastAsia"/>
+        </w:rPr>
+        <w:t>x</w:t>
+      </w:r>
+      <w:r>
+        <w:t xml:space="preserve"> </w:t>
+      </w:r>
+      <w:r>
+        <w:fldChar w:fldCharType="begin"/>
+      </w:r>
+      <w:r>
+        <w:instrText xml:space="preserve"> </w:instrText>
+      </w:r>
+      <w:r>
+        <w:rPr>
+          <w:rFonts w:hint="eastAsia"/>
+        </w:rPr>
+        <w:instrText>m</w:instrText>
+      </w:r>
+      <w:r>
+        <w:instrText xml:space="preserve">:self.name </w:instrText>
+      </w:r>
+      <w:r>
+        <w:fldChar w:fldCharType="end"/>
+      </w:r>
+      <w:r>
+        <w:rPr>
+          <w:rFonts w:hint="eastAsia"/>
+        </w:rPr>
+        <w:t>常量数据表</w:t>
+      </w:r>
+    </w:p>
+    <w:tbl>
+      <w:tblPr>
+        <w:tblStyle w:val="a8"/>
+        <w:tblW w:w="0" w:type="auto"/>
+        <w:jc w:val="center"/>
+        <w:tblLook w:val="04A0" w:firstRow="1" w:lastRow="0" w:firstColumn="1" w:lastColumn="0" w:noHBand="0" w:noVBand="1"/>
+      </w:tblPr>
+      <w:tblGrid>
+        <w:gridCol w:w="1417"/>
+        <w:gridCol w:w="3260"/>
+        <w:gridCol w:w="2544"/>
+      </w:tblGrid>
+      <w:tr>
+        <w:trPr>
+          <w:jc w:val="center"/>
+        </w:trPr>
+        <w:tc>
+          <w:tcPr>
+            <w:tcW w:w="1417" w:type="dxa"/>
+          </w:tcPr>
+          <w:p>
+            <w:pPr>
+              <w:pStyle w:val="af3"/>
+              <w:spacing w:before="156" w:after="156"/>
+            </w:pPr>
+            <w:r>
+              <w:rPr>
+                <w:rFonts w:hint="eastAsia"/>
+              </w:rPr>
+              <w:t>编号</w:t>
+            </w:r>
+          </w:p>
+        </w:tc>
+        <w:tc>
+          <w:tcPr>
+            <w:tcW w:w="3260" w:type="dxa"/>
+          </w:tcPr>
+          <w:p>
+            <w:pPr>
+              <w:pStyle w:val="af3"/>
+              <w:spacing w:before="156" w:after="156"/>
+            </w:pPr>
+            <w:r>
+              <w:rPr>
+                <w:rFonts w:hint="eastAsia"/>
+              </w:rPr>
+              <w:t>常量名</w:t>
+            </w:r>
+          </w:p>
+        </w:tc>
+        <w:tc>
+          <w:tcPr>
+            <w:tcW w:w="2544" w:type="dxa"/>
+          </w:tcPr>
+          <w:p>
+            <w:pPr>
+              <w:pStyle w:val="af3"/>
+              <w:spacing w:before="156" w:after="156"/>
+            </w:pPr>
+            <w:r>
+              <w:rPr>
+                <w:rFonts w:hint="eastAsia"/>
+              </w:rPr>
+              <w:t>常量值</w:t>
+            </w:r>
+          </w:p>
+        </w:tc>
+      </w:tr>
+    </w:tbl>
+    <w:p>
+      <w:pPr>
+        <w:ind w:firstLine="480"/>
+        <w:rPr>
+          <w:lang w:eastAsia="zh-CN"/>
+        </w:rPr>
+      </w:pPr>
+      <w:r>
+        <w:rPr>
+          <w:lang w:eastAsia="zh-CN"/>
+        </w:rPr>
+        <w:fldChar w:fldCharType="begin"/>
+      </w:r>
+      <w:r>
+        <w:rPr>
+          <w:lang w:eastAsia="zh-CN"/>
+        </w:rPr>
+        <w:instrText xml:space="preserve"> m:for const|constants </w:instrText>
+      </w:r>
+      <w:r>
+        <w:rPr>
+          <w:lang w:eastAsia="zh-CN"/>
+        </w:rPr>
+        <w:fldChar w:fldCharType="end"/>
+      </w:r>
+    </w:p>
+    <w:tbl>
+      <w:tblPr>
+        <w:tblStyle w:val="a8"/>
+        <w:tblW w:w="0" w:type="auto"/>
+        <w:jc w:val="center"/>
+        <w:tblLook w:val="04A0" w:firstRow="1" w:lastRow="0" w:firstColumn="1" w:lastColumn="0" w:noHBand="0" w:noVBand="1"/>
+      </w:tblPr>
+      <w:tblGrid>
+        <w:gridCol w:w="1417"/>
+        <w:gridCol w:w="3260"/>
+        <w:gridCol w:w="2544"/>
+      </w:tblGrid>
+      <w:tr>
+        <w:trPr>
+          <w:jc w:val="center"/>
+        </w:trPr>
+        <w:tc>
+          <w:tcPr>
+            <w:tcW w:w="1417" w:type="dxa"/>
+          </w:tcPr>
+          <w:p>
+            <w:pPr>
+              <w:pStyle w:val="af5"/>
+              <w:spacing w:before="156" w:after="156"/>
+            </w:pPr>
+            <w:r>
+              <w:fldChar w:fldCharType="begin"/>
+            </w:r>
+            <w:r>
+              <w:instrText xml:space="preserve"> </w:instrText>
+            </w:r>
+            <w:r>
+              <w:rPr>
+                <w:rFonts w:hint="eastAsia"/>
+              </w:rPr>
+              <w:instrText>m</w:instrText>
+            </w:r>
+            <w:r>
+              <w:instrText xml:space="preserve">:constants-&gt;indexOf(const) </w:instrText>
+            </w:r>
+            <w:r>
+              <w:fldChar w:fldCharType="end"/>
+            </w:r>
+          </w:p>
+        </w:tc>
+        <w:tc>
+          <w:tcPr>
+            <w:tcW w:w="3260" w:type="dxa"/>
+          </w:tcPr>
+          <w:p>
+            <w:pPr>
+              <w:pStyle w:val="af5"/>
+              <w:spacing w:before="156" w:after="156"/>
+            </w:pPr>
+            <w:r>
+              <w:fldChar w:fldCharType="begin"/>
+            </w:r>
+            <w:r>
+              <w:instrText xml:space="preserve"> m:const.eContents(uml::Property).name</w:instrText>
+            </w:r>
+            <w:r>
+              <w:instrText>-&gt;at(1)</w:instrText>
+            </w:r>
+            <w:r>
+              <w:instrText xml:space="preserve"> </w:instrText>
+            </w:r>
+            <w:r>
+              <w:fldChar w:fldCharType="end"/>
+            </w:r>
+          </w:p>
+        </w:tc>
+        <w:tc>
+          <w:tcPr>
+            <w:tcW w:w="2544" w:type="dxa"/>
+          </w:tcPr>
+          <w:p>
+            <w:pPr>
+              <w:pStyle w:val="af5"/>
+              <w:spacing w:before="156" w:after="156"/>
+            </w:pPr>
+            <w:r>
+              <w:fldChar w:fldCharType="begin"/>
+            </w:r>
+            <w:r>
+              <w:instrText xml:space="preserve"> m:const.eContents(uml::Property).default</w:instrText>
+            </w:r>
+            <w:r>
+              <w:instrText>-&gt;at(1)</w:instrText>
+            </w:r>
+            <w:r>
+              <w:instrText xml:space="preserve"> </w:instrText>
+            </w:r>
+            <w:r>
+              <w:fldChar w:fldCharType="end"/>
+            </w:r>
+          </w:p>
+        </w:tc>
+      </w:tr>
+    </w:tbl>
+    <w:p>
+      <w:pPr>
+        <w:ind w:firstLine="480"/>
+        <w:rPr>
+          <w:lang w:eastAsia="zh-CN"/>
+        </w:rPr>
+      </w:pPr>
+      <w:r>
+        <w:rPr>
+          <w:lang w:eastAsia="zh-CN"/>
+        </w:rPr>
+        <w:fldChar w:fldCharType="begin"/>
+      </w:r>
+      <w:r>
+        <w:rPr>
+          <w:lang w:eastAsia="zh-CN"/>
+        </w:rPr>
+        <w:instrText xml:space="preserve"> m:endfor </w:instrText>
+      </w:r>
+      <w:r>
+        <w:rPr>
+          <w:lang w:eastAsia="zh-CN"/>
+        </w:rPr>
+        <w:fldChar w:fldCharType="end"/>
+      </w:r>
+    </w:p>
+    <w:p>
+      <w:pPr>
+        <w:ind w:firstLine="480"/>
+        <w:rPr>
           <w:lang w:eastAsia="fr-FR"/>
         </w:rPr>
       </w:pPr>
       <w:r>
         <w:rPr>
-          <w:rFonts w:hint="eastAsia"/>
-          <w:lang w:eastAsia="zh-CN"/>
-        </w:rPr>
-        <w:t>？？？？？？</w:t>
+          <w:lang w:eastAsia="fr-FR"/>
+        </w:rPr>
+        <w:fldChar w:fldCharType="begin"/>
+      </w:r>
+      <w:r>
+        <w:rPr>
+          <w:lang w:eastAsia="fr-FR"/>
+        </w:rPr>
+        <w:instrText xml:space="preserve"> m:endlet </w:instrText>
+      </w:r>
+      <w:r>
+        <w:rPr>
+          <w:lang w:eastAsia="fr-FR"/>
+        </w:rPr>
+        <w:fldChar w:fldCharType="end"/>
       </w:r>
     </w:p>
     <w:p>
@@ -26803,7 +27186,7 @@
 </file>
 
 <file path=customXml/itemProps1.xml><?xml version="1.0" encoding="utf-8"?>
-<ds:datastoreItem xmlns:ds="http://schemas.openxmlformats.org/officeDocument/2006/customXml" ds:itemID="{A12F30A1-166C-43BF-B409-C624C22FAE30}">
+<ds:datastoreItem xmlns:ds="http://schemas.openxmlformats.org/officeDocument/2006/customXml" ds:itemID="{5CD4CA3B-C7B6-4F79-9FCC-F393F3124FB0}">
   <ds:schemaRefs>
     <ds:schemaRef ds:uri="http://schemas.openxmlformats.org/officeDocument/2006/bibliography"/>
   </ds:schemaRefs>

</xml_diff>